<commit_message>
Protokoll vom 22.6. finalisiert (7) und im (6) das DAtum korrigiert.
</commit_message>
<xml_diff>
--- a/Besprechungen/20170523_Besprechungsprotokoll_6.docx
+++ b/Besprechungen/20170523_Besprechungsprotokoll_6.docx
@@ -1,6 +1,6 @@
 
 <file path=word/document.xml><?xml version="1.0" encoding="utf-8"?>
-<w:document xmlns:wpc="http://schemas.microsoft.com/office/word/2010/wordprocessingCanvas" xmlns:cx="http://schemas.microsoft.com/office/drawing/2014/chartex" xmlns:cx1="http://schemas.microsoft.com/office/drawing/2015/9/8/chartex" xmlns:cx2="http://schemas.microsoft.com/office/drawing/2015/10/21/chartex" xmlns:cx3="http://schemas.microsoft.com/office/drawing/2016/5/9/chartex" xmlns:cx4="http://schemas.microsoft.com/office/drawing/2016/5/10/chartex" xmlns:cx5="http://schemas.microsoft.com/office/drawing/2016/5/11/chartex" xmlns:cx6="http://schemas.microsoft.com/office/drawing/2016/5/12/chartex" xmlns:cx7="http://schemas.microsoft.com/office/drawing/2016/5/13/chartex" xmlns:cx8="http://schemas.microsoft.com/office/drawing/2016/5/14/chartex" xmlns:mc="http://schemas.openxmlformats.org/markup-compatibility/2006" xmlns:o="urn:schemas-microsoft-com:office:office" xmlns:r="http://schemas.openxmlformats.org/officeDocument/2006/relationships" xmlns:m="http://schemas.openxmlformats.org/officeDocument/2006/math" xmlns:v="urn:schemas-microsoft-com:vml" xmlns:wp14="http://schemas.microsoft.com/office/word/2010/wordprocessingDrawing" xmlns:wp="http://schemas.openxmlformats.org/drawingml/2006/wordprocessingDrawing" xmlns:w10="urn:schemas-microsoft-com:office:word" xmlns:w="http://schemas.openxmlformats.org/wordprocessingml/2006/main" xmlns:w14="http://schemas.microsoft.com/office/word/2010/wordml" xmlns:w15="http://schemas.microsoft.com/office/word/2012/wordml" xmlns:w16se="http://schemas.microsoft.com/office/word/2015/wordml/symex" xmlns:wpg="http://schemas.microsoft.com/office/word/2010/wordprocessingGroup" xmlns:wpi="http://schemas.microsoft.com/office/word/2010/wordprocessingInk" xmlns:wne="http://schemas.microsoft.com/office/word/2006/wordml" xmlns:wps="http://schemas.microsoft.com/office/word/2010/wordprocessingShape" mc:Ignorable="w14 w15 w16se wp14">
+<w:document xmlns:wpc="http://schemas.microsoft.com/office/word/2010/wordprocessingCanvas" xmlns:cx="http://schemas.microsoft.com/office/drawing/2014/chartex" xmlns:cx1="http://schemas.microsoft.com/office/drawing/2015/9/8/chartex" xmlns:cx2="http://schemas.microsoft.com/office/drawing/2015/10/21/chartex" xmlns:cx3="http://schemas.microsoft.com/office/drawing/2016/5/9/chartex" xmlns:cx4="http://schemas.microsoft.com/office/drawing/2016/5/10/chartex" xmlns:cx5="http://schemas.microsoft.com/office/drawing/2016/5/11/chartex" xmlns:cx6="http://schemas.microsoft.com/office/drawing/2016/5/12/chartex" xmlns:cx7="http://schemas.microsoft.com/office/drawing/2016/5/13/chartex" xmlns:cx8="http://schemas.microsoft.com/office/drawing/2016/5/14/chartex" xmlns:mc="http://schemas.openxmlformats.org/markup-compatibility/2006" xmlns:aink="http://schemas.microsoft.com/office/drawing/2016/ink" xmlns:am3d="http://schemas.microsoft.com/office/drawing/2017/model3d" xmlns:o="urn:schemas-microsoft-com:office:office" xmlns:r="http://schemas.openxmlformats.org/officeDocument/2006/relationships" xmlns:m="http://schemas.openxmlformats.org/officeDocument/2006/math" xmlns:v="urn:schemas-microsoft-com:vml" xmlns:wp14="http://schemas.microsoft.com/office/word/2010/wordprocessingDrawing" xmlns:wp="http://schemas.openxmlformats.org/drawingml/2006/wordprocessingDrawing" xmlns:w10="urn:schemas-microsoft-com:office:word" xmlns:w="http://schemas.openxmlformats.org/wordprocessingml/2006/main" xmlns:w14="http://schemas.microsoft.com/office/word/2010/wordml" xmlns:w15="http://schemas.microsoft.com/office/word/2012/wordml" xmlns:w16cid="http://schemas.microsoft.com/office/word/2016/wordml/cid" xmlns:w16se="http://schemas.microsoft.com/office/word/2015/wordml/symex" xmlns:wpg="http://schemas.microsoft.com/office/word/2010/wordprocessingGroup" xmlns:wpi="http://schemas.microsoft.com/office/word/2010/wordprocessingInk" xmlns:wne="http://schemas.microsoft.com/office/word/2006/wordml" xmlns:wps="http://schemas.microsoft.com/office/word/2010/wordprocessingShape" mc:Ignorable="w14 w15 w16se w16cid wp14">
   <w:body>
     <w:p>
       <w:pPr>
@@ -19,8 +19,10 @@
         <w:t>.</w:t>
       </w:r>
       <w:r>
-        <w:t>2</w:t>
-      </w:r>
+        <w:t>5</w:t>
+      </w:r>
+      <w:bookmarkStart w:id="0" w:name="_GoBack"/>
+      <w:bookmarkEnd w:id="0"/>
       <w:r>
         <w:t>.2017</w:t>
       </w:r>
@@ -273,10 +275,7 @@
         <w:spacing w:after="200" w:line="276" w:lineRule="auto"/>
       </w:pPr>
       <w:r>
-        <w:t xml:space="preserve">Dokumentation der API: Schnittstelle, Code, Beispielaufrufe, </w:t>
-      </w:r>
-      <w:r>
-        <w:t xml:space="preserve">Erklärung der Parameter </w:t>
+        <w:t xml:space="preserve">Dokumentation der API: Schnittstelle, Code, Beispielaufrufe, Erklärung der Parameter </w:t>
       </w:r>
     </w:p>
     <w:p>
@@ -307,10 +306,7 @@
         <w:spacing w:after="200" w:line="276" w:lineRule="auto"/>
       </w:pPr>
       <w:r>
-        <w:t>Optimierungsmöglichkeite</w:t>
-      </w:r>
-      <w:r>
-        <w:t xml:space="preserve">n bezüglich der Vergabe von </w:t>
+        <w:t xml:space="preserve">Optimierungsmöglichkeiten bezüglich der Vergabe von </w:t>
       </w:r>
       <w:proofErr w:type="spellStart"/>
       <w:r>
@@ -334,12 +330,7 @@
       </w:r>
       <w:proofErr w:type="spellEnd"/>
       <w:r>
-        <w:t xml:space="preserve"> aufzeigen und untersuchen</w:t>
-      </w:r>
-      <w:bookmarkStart w:id="0" w:name="_GoBack"/>
-      <w:bookmarkEnd w:id="0"/>
-      <w:r>
-        <w:t xml:space="preserve">, Auswirkungen auf bestehende Applikationen abschätzen und dokumentieren. </w:t>
+        <w:t xml:space="preserve"> aufzeigen und untersuchen, Auswirkungen auf bestehende Applikationen abschätzen und dokumentieren. </w:t>
       </w:r>
     </w:p>
     <w:p>
@@ -381,15 +372,7 @@
         <w:t xml:space="preserve"> Einträgen schaffen</w:t>
       </w:r>
       <w:r>
-        <w:t xml:space="preserve">, kann diese mit </w:t>
-      </w:r>
-      <w:proofErr w:type="spellStart"/>
-      <w:r>
-        <w:t>Hibernate</w:t>
-      </w:r>
-      <w:proofErr w:type="spellEnd"/>
-      <w:r>
-        <w:t xml:space="preserve"> zusammenarbeiten oder ist ein solcher Zugriff von </w:t>
+        <w:t xml:space="preserve">, kann diese mit Hibernate zusammenarbeiten oder ist ein solcher Zugriff von </w:t>
       </w:r>
       <w:proofErr w:type="spellStart"/>
       <w:r>
@@ -419,7 +402,7 @@
 </file>
 
 <file path=word/numbering.xml><?xml version="1.0" encoding="utf-8"?>
-<w:numbering xmlns:wpc="http://schemas.microsoft.com/office/word/2010/wordprocessingCanvas" xmlns:cx="http://schemas.microsoft.com/office/drawing/2014/chartex" xmlns:cx1="http://schemas.microsoft.com/office/drawing/2015/9/8/chartex" xmlns:cx2="http://schemas.microsoft.com/office/drawing/2015/10/21/chartex" xmlns:cx3="http://schemas.microsoft.com/office/drawing/2016/5/9/chartex" xmlns:cx4="http://schemas.microsoft.com/office/drawing/2016/5/10/chartex" xmlns:cx5="http://schemas.microsoft.com/office/drawing/2016/5/11/chartex" xmlns:cx6="http://schemas.microsoft.com/office/drawing/2016/5/12/chartex" xmlns:cx7="http://schemas.microsoft.com/office/drawing/2016/5/13/chartex" xmlns:cx8="http://schemas.microsoft.com/office/drawing/2016/5/14/chartex" xmlns:mc="http://schemas.openxmlformats.org/markup-compatibility/2006" xmlns:o="urn:schemas-microsoft-com:office:office" xmlns:r="http://schemas.openxmlformats.org/officeDocument/2006/relationships" xmlns:m="http://schemas.openxmlformats.org/officeDocument/2006/math" xmlns:v="urn:schemas-microsoft-com:vml" xmlns:wp14="http://schemas.microsoft.com/office/word/2010/wordprocessingDrawing" xmlns:wp="http://schemas.openxmlformats.org/drawingml/2006/wordprocessingDrawing" xmlns:w10="urn:schemas-microsoft-com:office:word" xmlns:w="http://schemas.openxmlformats.org/wordprocessingml/2006/main" xmlns:w14="http://schemas.microsoft.com/office/word/2010/wordml" xmlns:w15="http://schemas.microsoft.com/office/word/2012/wordml" xmlns:w16se="http://schemas.microsoft.com/office/word/2015/wordml/symex" xmlns:wpg="http://schemas.microsoft.com/office/word/2010/wordprocessingGroup" xmlns:wpi="http://schemas.microsoft.com/office/word/2010/wordprocessingInk" xmlns:wne="http://schemas.microsoft.com/office/word/2006/wordml" xmlns:wps="http://schemas.microsoft.com/office/word/2010/wordprocessingShape" mc:Ignorable="w14 w15 w16se wp14">
+<w:numbering xmlns:wpc="http://schemas.microsoft.com/office/word/2010/wordprocessingCanvas" xmlns:cx="http://schemas.microsoft.com/office/drawing/2014/chartex" xmlns:cx1="http://schemas.microsoft.com/office/drawing/2015/9/8/chartex" xmlns:cx2="http://schemas.microsoft.com/office/drawing/2015/10/21/chartex" xmlns:cx3="http://schemas.microsoft.com/office/drawing/2016/5/9/chartex" xmlns:cx4="http://schemas.microsoft.com/office/drawing/2016/5/10/chartex" xmlns:cx5="http://schemas.microsoft.com/office/drawing/2016/5/11/chartex" xmlns:cx6="http://schemas.microsoft.com/office/drawing/2016/5/12/chartex" xmlns:cx7="http://schemas.microsoft.com/office/drawing/2016/5/13/chartex" xmlns:cx8="http://schemas.microsoft.com/office/drawing/2016/5/14/chartex" xmlns:mc="http://schemas.openxmlformats.org/markup-compatibility/2006" xmlns:aink="http://schemas.microsoft.com/office/drawing/2016/ink" xmlns:am3d="http://schemas.microsoft.com/office/drawing/2017/model3d" xmlns:o="urn:schemas-microsoft-com:office:office" xmlns:r="http://schemas.openxmlformats.org/officeDocument/2006/relationships" xmlns:m="http://schemas.openxmlformats.org/officeDocument/2006/math" xmlns:v="urn:schemas-microsoft-com:vml" xmlns:wp14="http://schemas.microsoft.com/office/word/2010/wordprocessingDrawing" xmlns:wp="http://schemas.openxmlformats.org/drawingml/2006/wordprocessingDrawing" xmlns:w10="urn:schemas-microsoft-com:office:word" xmlns:w="http://schemas.openxmlformats.org/wordprocessingml/2006/main" xmlns:w14="http://schemas.microsoft.com/office/word/2010/wordml" xmlns:w15="http://schemas.microsoft.com/office/word/2012/wordml" xmlns:w16cid="http://schemas.microsoft.com/office/word/2016/wordml/cid" xmlns:w16se="http://schemas.microsoft.com/office/word/2015/wordml/symex" xmlns:wpg="http://schemas.microsoft.com/office/word/2010/wordprocessingGroup" xmlns:wpi="http://schemas.microsoft.com/office/word/2010/wordprocessingInk" xmlns:wne="http://schemas.microsoft.com/office/word/2006/wordml" xmlns:wps="http://schemas.microsoft.com/office/word/2010/wordprocessingShape" mc:Ignorable="w14 w15 w16se w16cid wp14">
   <w:abstractNum w:abstractNumId="0" w15:restartNumberingAfterBreak="0">
     <w:nsid w:val="60392461"/>
     <w:multiLevelType w:val="hybridMultilevel"/>
@@ -772,7 +755,7 @@
 </file>
 
 <file path=word/styles.xml><?xml version="1.0" encoding="utf-8"?>
-<w:styles xmlns:mc="http://schemas.openxmlformats.org/markup-compatibility/2006" xmlns:r="http://schemas.openxmlformats.org/officeDocument/2006/relationships" xmlns:w="http://schemas.openxmlformats.org/wordprocessingml/2006/main" xmlns:w14="http://schemas.microsoft.com/office/word/2010/wordml" xmlns:w15="http://schemas.microsoft.com/office/word/2012/wordml" xmlns:w16se="http://schemas.microsoft.com/office/word/2015/wordml/symex" mc:Ignorable="w14 w15 w16se">
+<w:styles xmlns:mc="http://schemas.openxmlformats.org/markup-compatibility/2006" xmlns:r="http://schemas.openxmlformats.org/officeDocument/2006/relationships" xmlns:w="http://schemas.openxmlformats.org/wordprocessingml/2006/main" xmlns:w14="http://schemas.microsoft.com/office/word/2010/wordml" xmlns:w15="http://schemas.microsoft.com/office/word/2012/wordml" xmlns:w16cid="http://schemas.microsoft.com/office/word/2016/wordml/cid" xmlns:w16se="http://schemas.microsoft.com/office/word/2015/wordml/symex" mc:Ignorable="w14 w15 w16se w16cid">
   <w:docDefaults>
     <w:rPrDefault>
       <w:rPr>
@@ -788,7 +771,7 @@
       </w:pPr>
     </w:pPrDefault>
   </w:docDefaults>
-  <w:latentStyles w:defLockedState="0" w:defUIPriority="99" w:defSemiHidden="0" w:defUnhideWhenUsed="0" w:defQFormat="0" w:count="374">
+  <w:latentStyles w:defLockedState="0" w:defUIPriority="99" w:defSemiHidden="0" w:defUnhideWhenUsed="0" w:defQFormat="0" w:count="375">
     <w:lsdException w:name="Normal" w:uiPriority="0" w:qFormat="1"/>
     <w:lsdException w:name="heading 1" w:uiPriority="9" w:qFormat="1"/>
     <w:lsdException w:name="heading 2" w:semiHidden="1" w:uiPriority="9" w:unhideWhenUsed="1" w:qFormat="1"/>
@@ -894,7 +877,6 @@
     <w:lsdException w:name="HTML Sample" w:semiHidden="1" w:unhideWhenUsed="1"/>
     <w:lsdException w:name="HTML Typewriter" w:semiHidden="1" w:unhideWhenUsed="1"/>
     <w:lsdException w:name="HTML Variable" w:semiHidden="1" w:unhideWhenUsed="1"/>
-    <w:lsdException w:name="Normal Table" w:semiHidden="1" w:unhideWhenUsed="1"/>
     <w:lsdException w:name="annotation subject" w:semiHidden="1" w:unhideWhenUsed="1"/>
     <w:lsdException w:name="No List" w:semiHidden="1" w:unhideWhenUsed="1"/>
     <w:lsdException w:name="Outline List 1" w:semiHidden="1" w:unhideWhenUsed="1"/>
@@ -941,10 +923,8 @@
     <w:lsdException w:name="Table Subtle 2" w:semiHidden="1" w:unhideWhenUsed="1"/>
     <w:lsdException w:name="Table Web 1" w:semiHidden="1" w:unhideWhenUsed="1"/>
     <w:lsdException w:name="Table Web 2" w:semiHidden="1" w:unhideWhenUsed="1"/>
-    <w:lsdException w:name="Table Web 3" w:semiHidden="1" w:unhideWhenUsed="1"/>
     <w:lsdException w:name="Balloon Text" w:semiHidden="1" w:unhideWhenUsed="1"/>
-    <w:lsdException w:name="Table Grid" w:semiHidden="1" w:uiPriority="39" w:unhideWhenUsed="1"/>
-    <w:lsdException w:name="Table Theme" w:semiHidden="1" w:unhideWhenUsed="1"/>
+    <w:lsdException w:name="Table Grid" w:uiPriority="39"/>
     <w:lsdException w:name="Placeholder Text" w:semiHidden="1"/>
     <w:lsdException w:name="No Spacing" w:uiPriority="1" w:qFormat="1"/>
     <w:lsdException w:name="Light Shading" w:uiPriority="60"/>
@@ -1163,6 +1143,7 @@
     <w:lsdException w:name="Mention" w:semiHidden="1" w:unhideWhenUsed="1"/>
     <w:lsdException w:name="Smart Hyperlink" w:semiHidden="1" w:unhideWhenUsed="1"/>
     <w:lsdException w:name="Hashtag" w:semiHidden="1" w:unhideWhenUsed="1"/>
+    <w:lsdException w:name="Unresolved Mention" w:semiHidden="1" w:unhideWhenUsed="1"/>
   </w:latentStyles>
   <w:style w:type="paragraph" w:default="1" w:styleId="Standard">
     <w:name w:val="Normal"/>

</xml_diff>